<commit_message>
Add affected targets to issues
</commit_message>
<xml_diff>
--- a/template_reports/MoJ CVSS Report - Web.docx
+++ b/template_reports/MoJ CVSS Report - Web.docx
@@ -2578,35 +2578,11 @@
               <w:contextualSpacing/>
               <w:jc w:val="right"/>
             </w:pPr>
-            <w:proofErr w:type="spellStart"/>
-            <w:proofErr w:type="gramStart"/>
             <w:r>
               <w:rPr>
                 <w:rFonts w:ascii="Arial" w:eastAsia="Arial" w:hAnsi="Arial" w:cs="Arial"/>
               </w:rPr>
-              <w:t>æreport</w:t>
-            </w:r>
-            <w:proofErr w:type="spellEnd"/>
-            <w:proofErr w:type="gramEnd"/>
-            <w:r>
-              <w:rPr>
-                <w:rFonts w:ascii="Arial" w:eastAsia="Arial" w:hAnsi="Arial" w:cs="Arial"/>
-              </w:rPr>
-              <w:t>/</w:t>
-            </w:r>
-            <w:proofErr w:type="spellStart"/>
-            <w:r>
-              <w:rPr>
-                <w:rFonts w:ascii="Arial" w:eastAsia="Arial" w:hAnsi="Arial" w:cs="Arial"/>
-              </w:rPr>
-              <w:t>findings_list</w:t>
-            </w:r>
-            <w:proofErr w:type="spellEnd"/>
-            <w:r>
-              <w:rPr>
-                <w:rFonts w:ascii="Arial" w:eastAsia="Arial" w:hAnsi="Arial" w:cs="Arial"/>
-              </w:rPr>
-              <w:t>/findings:::CVSS_TOTAL&gt;0æ∞cvss_total∞</w:t>
+              <w:t>æreport/findings_list/findings:::CVSS_TOTAL&gt;0æ∞cvss_total∞</w:t>
             </w:r>
           </w:p>
         </w:tc>
@@ -2619,35 +2595,11 @@
               <w:pStyle w:val="normal0"/>
               <w:contextualSpacing/>
             </w:pPr>
-            <w:proofErr w:type="spellStart"/>
-            <w:proofErr w:type="gramStart"/>
             <w:r>
               <w:rPr>
                 <w:rFonts w:ascii="Arial" w:eastAsia="Arial" w:hAnsi="Arial" w:cs="Arial"/>
               </w:rPr>
-              <w:t>æreport</w:t>
-            </w:r>
-            <w:proofErr w:type="spellEnd"/>
-            <w:proofErr w:type="gramEnd"/>
-            <w:r>
-              <w:rPr>
-                <w:rFonts w:ascii="Arial" w:eastAsia="Arial" w:hAnsi="Arial" w:cs="Arial"/>
-              </w:rPr>
-              <w:t>/</w:t>
-            </w:r>
-            <w:proofErr w:type="spellStart"/>
-            <w:r>
-              <w:rPr>
-                <w:rFonts w:ascii="Arial" w:eastAsia="Arial" w:hAnsi="Arial" w:cs="Arial"/>
-              </w:rPr>
-              <w:t>findings_list</w:t>
-            </w:r>
-            <w:proofErr w:type="spellEnd"/>
-            <w:r>
-              <w:rPr>
-                <w:rFonts w:ascii="Arial" w:eastAsia="Arial" w:hAnsi="Arial" w:cs="Arial"/>
-              </w:rPr>
-              <w:t>/findings:::CVSS_TOTAL&gt;0æ∞title∞</w:t>
+              <w:t>æreport/findings_list/findings:::CVSS_TOTAL&gt;0æ∞title∞</w:t>
             </w:r>
           </w:p>
         </w:tc>
@@ -3095,21 +3047,7 @@
         <w:rPr>
           <w:color w:val="000000"/>
         </w:rPr>
-        <w:t>A1</w:t>
-      </w:r>
-      <w:proofErr w:type="gramStart"/>
-      <w:r>
-        <w:rPr>
-          <w:color w:val="000000"/>
-        </w:rPr>
-        <w:t>:2017</w:t>
-      </w:r>
-      <w:proofErr w:type="gramEnd"/>
-      <w:r>
-        <w:rPr>
-          <w:color w:val="000000"/>
-        </w:rPr>
-        <w:t xml:space="preserve"> - I</w:t>
+        <w:t>A1:2017 - I</w:t>
       </w:r>
       <w:r>
         <w:rPr>
@@ -3136,21 +3074,7 @@
         <w:rPr>
           <w:color w:val="000000"/>
         </w:rPr>
-        <w:t>A2</w:t>
-      </w:r>
-      <w:proofErr w:type="gramStart"/>
-      <w:r>
-        <w:rPr>
-          <w:color w:val="000000"/>
-        </w:rPr>
-        <w:t>:2017</w:t>
-      </w:r>
-      <w:proofErr w:type="gramEnd"/>
-      <w:r>
-        <w:rPr>
-          <w:color w:val="000000"/>
-        </w:rPr>
-        <w:t xml:space="preserve"> - Broken Authentication</w:t>
+        <w:t>A2:2017 - Broken Authentication</w:t>
       </w:r>
     </w:p>
     <w:p>
@@ -3173,19 +3097,11 @@
         </w:rPr>
         <w:t>A3</w:t>
       </w:r>
-      <w:proofErr w:type="gramStart"/>
       <w:r>
         <w:rPr>
           <w:color w:val="000000"/>
         </w:rPr>
-        <w:t>:2017</w:t>
-      </w:r>
-      <w:proofErr w:type="gramEnd"/>
-      <w:r>
-        <w:rPr>
-          <w:color w:val="000000"/>
-        </w:rPr>
-        <w:t xml:space="preserve"> - Sensitive Data Exposure</w:t>
+        <w:t>:2017 - Sensitive Data Exposure</w:t>
       </w:r>
     </w:p>
     <w:p>
@@ -3206,27 +3122,13 @@
         <w:rPr>
           <w:color w:val="000000"/>
         </w:rPr>
-        <w:t>A4</w:t>
-      </w:r>
-      <w:proofErr w:type="gramStart"/>
+        <w:t>A4:201</w:t>
+      </w:r>
       <w:r>
         <w:rPr>
           <w:color w:val="000000"/>
         </w:rPr>
-        <w:t>:201</w:t>
-      </w:r>
-      <w:r>
-        <w:rPr>
-          <w:color w:val="000000"/>
-        </w:rPr>
-        <w:t>7</w:t>
-      </w:r>
-      <w:proofErr w:type="gramEnd"/>
-      <w:r>
-        <w:rPr>
-          <w:color w:val="000000"/>
-        </w:rPr>
-        <w:t xml:space="preserve"> - XML External Entities (XXE)</w:t>
+        <w:t>7 - XML External Entities (XXE)</w:t>
       </w:r>
     </w:p>
     <w:p>
@@ -3247,21 +3149,7 @@
         <w:rPr>
           <w:color w:val="000000"/>
         </w:rPr>
-        <w:t>A5</w:t>
-      </w:r>
-      <w:proofErr w:type="gramStart"/>
-      <w:r>
-        <w:rPr>
-          <w:color w:val="000000"/>
-        </w:rPr>
-        <w:t>:2017</w:t>
-      </w:r>
-      <w:proofErr w:type="gramEnd"/>
-      <w:r>
-        <w:rPr>
-          <w:color w:val="000000"/>
-        </w:rPr>
-        <w:t xml:space="preserve"> - Broken Access Control</w:t>
+        <w:t>A5:2017 - Broken Access Control</w:t>
       </w:r>
     </w:p>
     <w:p>
@@ -3282,27 +3170,13 @@
         <w:rPr>
           <w:color w:val="000000"/>
         </w:rPr>
-        <w:t>A6</w:t>
-      </w:r>
-      <w:proofErr w:type="gramStart"/>
+        <w:t>A6:2</w:t>
+      </w:r>
       <w:r>
         <w:rPr>
           <w:color w:val="000000"/>
         </w:rPr>
-        <w:t>:2</w:t>
-      </w:r>
-      <w:r>
-        <w:rPr>
-          <w:color w:val="000000"/>
-        </w:rPr>
-        <w:t>017</w:t>
-      </w:r>
-      <w:proofErr w:type="gramEnd"/>
-      <w:r>
-        <w:rPr>
-          <w:color w:val="000000"/>
-        </w:rPr>
-        <w:t xml:space="preserve"> - Security Misconfiguration</w:t>
+        <w:t>017 - Security Misconfiguration</w:t>
       </w:r>
     </w:p>
     <w:p>
@@ -3323,27 +3197,13 @@
         <w:rPr>
           <w:color w:val="000000"/>
         </w:rPr>
-        <w:t>A7</w:t>
-      </w:r>
-      <w:proofErr w:type="gramStart"/>
+        <w:t>A7:20</w:t>
+      </w:r>
       <w:r>
         <w:rPr>
           <w:color w:val="000000"/>
         </w:rPr>
-        <w:t>:20</w:t>
-      </w:r>
-      <w:r>
-        <w:rPr>
-          <w:color w:val="000000"/>
-        </w:rPr>
-        <w:t>17</w:t>
-      </w:r>
-      <w:proofErr w:type="gramEnd"/>
-      <w:r>
-        <w:rPr>
-          <w:color w:val="000000"/>
-        </w:rPr>
-        <w:t xml:space="preserve"> - Cross-Site Scripting (XSS)</w:t>
+        <w:t>17 - Cross-Site Scripting (XSS)</w:t>
       </w:r>
     </w:p>
     <w:p>
@@ -3364,27 +3224,13 @@
         <w:rPr>
           <w:color w:val="000000"/>
         </w:rPr>
-        <w:t>A8</w:t>
-      </w:r>
-      <w:proofErr w:type="gramStart"/>
+        <w:t>A8:</w:t>
+      </w:r>
       <w:r>
         <w:rPr>
           <w:color w:val="000000"/>
         </w:rPr>
-        <w:t>:</w:t>
-      </w:r>
-      <w:r>
-        <w:rPr>
-          <w:color w:val="000000"/>
-        </w:rPr>
-        <w:t>2017</w:t>
-      </w:r>
-      <w:proofErr w:type="gramEnd"/>
-      <w:r>
-        <w:rPr>
-          <w:color w:val="000000"/>
-        </w:rPr>
-        <w:t xml:space="preserve"> - Insecure Deserialization</w:t>
+        <w:t>2017 - Insecure Deserialization</w:t>
       </w:r>
     </w:p>
     <w:p>
@@ -3405,21 +3251,7 @@
         <w:rPr>
           <w:color w:val="000000"/>
         </w:rPr>
-        <w:t>A9</w:t>
-      </w:r>
-      <w:proofErr w:type="gramStart"/>
-      <w:r>
-        <w:rPr>
-          <w:color w:val="000000"/>
-        </w:rPr>
-        <w:t>:2017</w:t>
-      </w:r>
-      <w:proofErr w:type="gramEnd"/>
-      <w:r>
-        <w:rPr>
-          <w:color w:val="000000"/>
-        </w:rPr>
-        <w:t xml:space="preserve"> - Using Components with Known</w:t>
+        <w:t>A9:2017 - Using Components with Known</w:t>
       </w:r>
       <w:r>
         <w:rPr>
@@ -3658,13 +3490,8 @@
             <w:pPr>
               <w:pStyle w:val="normal0"/>
             </w:pPr>
-            <w:proofErr w:type="gramStart"/>
             <w:r>
-              <w:t>A vulnerability</w:t>
-            </w:r>
-            <w:proofErr w:type="gramEnd"/>
-            <w:r>
-              <w:t xml:space="preserve"> was discovered that has been rated as critical.</w:t>
+              <w:t>A vulnerability was discovered that has been rated as critical.</w:t>
             </w:r>
           </w:p>
         </w:tc>
@@ -3799,13 +3626,8 @@
             <w:pPr>
               <w:pStyle w:val="normal0"/>
             </w:pPr>
-            <w:proofErr w:type="gramStart"/>
             <w:r>
-              <w:t>A vulnerability</w:t>
-            </w:r>
-            <w:proofErr w:type="gramEnd"/>
-            <w:r>
-              <w:t xml:space="preserve"> was discovered that has been rated as important. </w:t>
+              <w:t xml:space="preserve">A vulnerability was discovered that has been rated as important. </w:t>
             </w:r>
           </w:p>
         </w:tc>
@@ -3940,13 +3762,8 @@
             <w:pPr>
               <w:pStyle w:val="normal0"/>
             </w:pPr>
-            <w:proofErr w:type="gramStart"/>
             <w:r>
-              <w:t>A vulnerability</w:t>
-            </w:r>
-            <w:proofErr w:type="gramEnd"/>
-            <w:r>
-              <w:t xml:space="preserve"> was discovered that has been rated as of medium criticality. </w:t>
+              <w:t xml:space="preserve">A vulnerability was discovered that has been rated as of medium criticality. </w:t>
             </w:r>
           </w:p>
         </w:tc>
@@ -4014,15 +3831,7 @@
               <w:pStyle w:val="normal0"/>
             </w:pPr>
             <w:r>
-              <w:t xml:space="preserve">This should be resolved as part of the </w:t>
-            </w:r>
-            <w:proofErr w:type="spellStart"/>
-            <w:r>
-              <w:t>ongoing</w:t>
-            </w:r>
-            <w:proofErr w:type="spellEnd"/>
-            <w:r>
-              <w:t xml:space="preserve"> security maintenance of the system.</w:t>
+              <w:t>This should be resolved as part of the ongoing security maintenance of the system.</w:t>
             </w:r>
           </w:p>
         </w:tc>
@@ -4089,13 +3898,8 @@
             <w:pPr>
               <w:pStyle w:val="normal0"/>
             </w:pPr>
-            <w:proofErr w:type="gramStart"/>
             <w:r>
-              <w:t>A vulnerability</w:t>
-            </w:r>
-            <w:proofErr w:type="gramEnd"/>
-            <w:r>
-              <w:t xml:space="preserve"> was discovered that has been rated as of low criticality. </w:t>
+              <w:t xml:space="preserve">A vulnerability was discovered that has been rated as of low criticality. </w:t>
             </w:r>
           </w:p>
         </w:tc>
@@ -4296,13 +4100,8 @@
             <w:pPr>
               <w:pStyle w:val="normal0"/>
             </w:pPr>
-            <w:proofErr w:type="gramStart"/>
             <w:r>
-              <w:t>present</w:t>
-            </w:r>
-            <w:proofErr w:type="gramEnd"/>
-            <w:r>
-              <w:t xml:space="preserve"> and correct</w:t>
+              <w:t>present and correct</w:t>
             </w:r>
           </w:p>
         </w:tc>
@@ -4334,32 +4133,11 @@
       <w:r>
         <w:t>¬</w:t>
       </w:r>
-      <w:proofErr w:type="gramStart"/>
-      <w:r>
-        <w:t>report</w:t>
-      </w:r>
-      <w:proofErr w:type="gramEnd"/>
-      <w:r>
-        <w:t>/</w:t>
-      </w:r>
-      <w:proofErr w:type="spellStart"/>
-      <w:r>
-        <w:t>findin</w:t>
-      </w:r>
-      <w:r>
-        <w:t>gs_list</w:t>
-      </w:r>
-      <w:proofErr w:type="spellEnd"/>
-      <w:r>
-        <w:t>/findings:::</w:t>
-      </w:r>
-      <w:proofErr w:type="spellStart"/>
-      <w:r>
-        <w:t>CVSS_Total</w:t>
-      </w:r>
-      <w:proofErr w:type="spellEnd"/>
-      <w:r>
-        <w:t>&gt;0¬</w:t>
+      <w:r>
+        <w:t>report/findin</w:t>
+      </w:r>
+      <w:r>
+        <w:t>gs_list/findings:::CVSS_Total&gt;0¬</w:t>
       </w:r>
     </w:p>
     <w:p>
@@ -4641,7 +4419,6 @@
               </w:rPr>
               <w:t>π</w:t>
             </w:r>
-            <w:proofErr w:type="spellStart"/>
             <w:r>
               <w:rPr>
                 <w:sz w:val="18"/>
@@ -4649,7 +4426,6 @@
               </w:rPr>
               <w:t>CVSS_total</w:t>
             </w:r>
-            <w:proofErr w:type="spellEnd"/>
             <w:r>
               <w:rPr>
                 <w:sz w:val="18"/>
@@ -4686,70 +4462,39 @@
         <w:pStyle w:val="normal0"/>
       </w:pPr>
       <w:r>
-        <w:t>¬</w:t>
-      </w:r>
-      <w:proofErr w:type="gramStart"/>
-      <w:r>
-        <w:t>overview</w:t>
-      </w:r>
-      <w:proofErr w:type="gramEnd"/>
-      <w:r>
-        <w:t>/paragraph¬ µzzzzµ π.π</w:t>
-      </w:r>
-    </w:p>
-    <w:p>
-      <w:pPr>
-        <w:pStyle w:val="normal0"/>
-      </w:pPr>
-      <w:proofErr w:type="spellStart"/>
-      <w:r>
-        <w:t>ƒparagraphƒ</w:t>
-      </w:r>
-      <w:proofErr w:type="spellEnd"/>
-      <w:r>
-        <w:t xml:space="preserve"> π.π</w:t>
-      </w:r>
-    </w:p>
-    <w:p>
-      <w:pPr>
-        <w:pStyle w:val="normal0"/>
-      </w:pPr>
-      <w:proofErr w:type="spellStart"/>
-      <w:r>
-        <w:t>ƒcodeƒ</w:t>
-      </w:r>
-      <w:proofErr w:type="spellEnd"/>
-      <w:r>
-        <w:t xml:space="preserve"> π.π</w:t>
-      </w:r>
-    </w:p>
-    <w:p>
-      <w:pPr>
-        <w:pStyle w:val="normal0"/>
-      </w:pPr>
-      <w:proofErr w:type="spellStart"/>
-      <w:r>
-        <w:t>ƒitalicsƒ</w:t>
-      </w:r>
-      <w:proofErr w:type="spellEnd"/>
-      <w:r>
-        <w:t xml:space="preserve"> π.π</w:t>
-      </w:r>
-    </w:p>
-    <w:p>
-      <w:pPr>
-        <w:pStyle w:val="normal0"/>
-      </w:pPr>
-      <w:r>
-        <w:t xml:space="preserve">• </w:t>
-      </w:r>
-      <w:proofErr w:type="spellStart"/>
-      <w:r>
-        <w:t>ƒbulletƒ</w:t>
-      </w:r>
-      <w:proofErr w:type="spellEnd"/>
-      <w:r>
-        <w:t xml:space="preserve"> π.π</w:t>
+        <w:t>¬overview/paragraph¬ µzzzzµ π.π</w:t>
+      </w:r>
+    </w:p>
+    <w:p>
+      <w:pPr>
+        <w:pStyle w:val="normal0"/>
+      </w:pPr>
+      <w:r>
+        <w:t>ƒparagraphƒ π.π</w:t>
+      </w:r>
+    </w:p>
+    <w:p>
+      <w:pPr>
+        <w:pStyle w:val="normal0"/>
+      </w:pPr>
+      <w:r>
+        <w:t>ƒcodeƒ π.π</w:t>
+      </w:r>
+    </w:p>
+    <w:p>
+      <w:pPr>
+        <w:pStyle w:val="normal0"/>
+      </w:pPr>
+      <w:r>
+        <w:t>ƒitalicsƒ π.π</w:t>
+      </w:r>
+    </w:p>
+    <w:p>
+      <w:pPr>
+        <w:pStyle w:val="normal0"/>
+      </w:pPr>
+      <w:r>
+        <w:t>• ƒbulletƒ π.π</w:t>
       </w:r>
     </w:p>
     <w:p>
@@ -4793,72 +4538,39 @@
         <w:pStyle w:val="normal0"/>
       </w:pPr>
       <w:r>
-        <w:t>¬</w:t>
-      </w:r>
-      <w:proofErr w:type="spellStart"/>
-      <w:proofErr w:type="gramStart"/>
-      <w:r>
-        <w:t>poc</w:t>
-      </w:r>
-      <w:proofErr w:type="spellEnd"/>
-      <w:proofErr w:type="gramEnd"/>
-      <w:r>
-        <w:t>/paragraph¬ µzzzzµ π.π</w:t>
-      </w:r>
-    </w:p>
-    <w:p>
-      <w:pPr>
-        <w:pStyle w:val="normal0"/>
-      </w:pPr>
-      <w:proofErr w:type="spellStart"/>
-      <w:r>
-        <w:t>ƒparagraphƒ</w:t>
-      </w:r>
-      <w:proofErr w:type="spellEnd"/>
-      <w:r>
-        <w:t xml:space="preserve"> π.π</w:t>
-      </w:r>
-    </w:p>
-    <w:p>
-      <w:pPr>
-        <w:pStyle w:val="normal0"/>
-      </w:pPr>
-      <w:proofErr w:type="spellStart"/>
-      <w:r>
-        <w:t>ƒcodeƒ</w:t>
-      </w:r>
-      <w:proofErr w:type="spellEnd"/>
-      <w:r>
-        <w:t xml:space="preserve"> π.π</w:t>
-      </w:r>
-    </w:p>
-    <w:p>
-      <w:pPr>
-        <w:pStyle w:val="normal0"/>
-      </w:pPr>
-      <w:proofErr w:type="spellStart"/>
-      <w:r>
-        <w:t>ƒitalicsƒ</w:t>
-      </w:r>
-      <w:proofErr w:type="spellEnd"/>
-      <w:r>
-        <w:t xml:space="preserve"> π.π</w:t>
-      </w:r>
-    </w:p>
-    <w:p>
-      <w:pPr>
-        <w:pStyle w:val="normal0"/>
-      </w:pPr>
-      <w:r>
-        <w:t xml:space="preserve">• </w:t>
-      </w:r>
-      <w:proofErr w:type="spellStart"/>
-      <w:r>
-        <w:t>ƒbulletƒ</w:t>
-      </w:r>
-      <w:proofErr w:type="spellEnd"/>
-      <w:r>
-        <w:t xml:space="preserve"> π.π</w:t>
+        <w:t>¬poc/paragraph¬ µzzzzµ π.π</w:t>
+      </w:r>
+    </w:p>
+    <w:p>
+      <w:pPr>
+        <w:pStyle w:val="normal0"/>
+      </w:pPr>
+      <w:r>
+        <w:t>ƒparagraphƒ π.π</w:t>
+      </w:r>
+    </w:p>
+    <w:p>
+      <w:pPr>
+        <w:pStyle w:val="normal0"/>
+      </w:pPr>
+      <w:r>
+        <w:t>ƒcodeƒ π.π</w:t>
+      </w:r>
+    </w:p>
+    <w:p>
+      <w:pPr>
+        <w:pStyle w:val="normal0"/>
+      </w:pPr>
+      <w:r>
+        <w:t>ƒitalicsƒ π.π</w:t>
+      </w:r>
+    </w:p>
+    <w:p>
+      <w:pPr>
+        <w:pStyle w:val="normal0"/>
+      </w:pPr>
+      <w:r>
+        <w:t>• ƒbulletƒ π.π</w:t>
       </w:r>
     </w:p>
     <w:p>
@@ -4904,70 +4616,39 @@
       <w:bookmarkStart w:id="16" w:name="_6nyvykbah4ex" w:colFirst="0" w:colLast="0"/>
       <w:bookmarkEnd w:id="16"/>
       <w:r>
-        <w:t>¬</w:t>
-      </w:r>
-      <w:proofErr w:type="gramStart"/>
-      <w:r>
-        <w:t>remediation</w:t>
-      </w:r>
-      <w:proofErr w:type="gramEnd"/>
-      <w:r>
-        <w:t>/paragraph¬ µzzzzµ π.π</w:t>
-      </w:r>
-    </w:p>
-    <w:p>
-      <w:pPr>
-        <w:pStyle w:val="normal0"/>
-      </w:pPr>
-      <w:proofErr w:type="spellStart"/>
-      <w:r>
-        <w:t>ƒparagraphƒ</w:t>
-      </w:r>
-      <w:proofErr w:type="spellEnd"/>
-      <w:r>
-        <w:t xml:space="preserve"> π.π</w:t>
-      </w:r>
-    </w:p>
-    <w:p>
-      <w:pPr>
-        <w:pStyle w:val="normal0"/>
-      </w:pPr>
-      <w:proofErr w:type="spellStart"/>
-      <w:r>
-        <w:t>ƒcodeƒ</w:t>
-      </w:r>
-      <w:proofErr w:type="spellEnd"/>
-      <w:r>
-        <w:t xml:space="preserve"> π.π</w:t>
-      </w:r>
-    </w:p>
-    <w:p>
-      <w:pPr>
-        <w:pStyle w:val="normal0"/>
-      </w:pPr>
-      <w:proofErr w:type="spellStart"/>
-      <w:r>
-        <w:t>ƒitalicsƒ</w:t>
-      </w:r>
-      <w:proofErr w:type="spellEnd"/>
-      <w:r>
-        <w:t xml:space="preserve"> π.π</w:t>
-      </w:r>
-    </w:p>
-    <w:p>
-      <w:pPr>
-        <w:pStyle w:val="normal0"/>
-      </w:pPr>
-      <w:r>
-        <w:t xml:space="preserve">• </w:t>
-      </w:r>
-      <w:proofErr w:type="spellStart"/>
-      <w:r>
-        <w:t>ƒbulletƒ</w:t>
-      </w:r>
-      <w:proofErr w:type="spellEnd"/>
-      <w:r>
-        <w:t xml:space="preserve"> π.π</w:t>
+        <w:t>¬remediation/paragraph¬ µzzzzµ π.π</w:t>
+      </w:r>
+    </w:p>
+    <w:p>
+      <w:pPr>
+        <w:pStyle w:val="normal0"/>
+      </w:pPr>
+      <w:r>
+        <w:t>ƒparagraphƒ π.π</w:t>
+      </w:r>
+    </w:p>
+    <w:p>
+      <w:pPr>
+        <w:pStyle w:val="normal0"/>
+      </w:pPr>
+      <w:r>
+        <w:t>ƒcodeƒ π.π</w:t>
+      </w:r>
+    </w:p>
+    <w:p>
+      <w:pPr>
+        <w:pStyle w:val="normal0"/>
+      </w:pPr>
+      <w:r>
+        <w:t>ƒitalicsƒ π.π</w:t>
+      </w:r>
+    </w:p>
+    <w:p>
+      <w:pPr>
+        <w:pStyle w:val="normal0"/>
+      </w:pPr>
+      <w:r>
+        <w:t>• ƒbulletƒ π.π</w:t>
       </w:r>
     </w:p>
     <w:p>
@@ -4990,8 +4671,49 @@
       <w:pPr>
         <w:pStyle w:val="normal0"/>
       </w:pPr>
+    </w:p>
+    <w:p>
+      <w:pPr>
+        <w:pStyle w:val="normal0"/>
+        <w:rPr>
+          <w:b/>
+        </w:rPr>
+      </w:pPr>
+      <w:r>
+        <w:rPr>
+          <w:b/>
+        </w:rPr>
+        <w:t xml:space="preserve">Affected </w:t>
+      </w:r>
+      <w:r>
+        <w:rPr>
+          <w:b/>
+        </w:rPr>
+        <w:t>Targets</w:t>
+      </w:r>
       <w:bookmarkStart w:id="17" w:name="_GoBack"/>
       <w:bookmarkEnd w:id="17"/>
+    </w:p>
+    <w:p>
+      <w:pPr>
+        <w:pStyle w:val="normal0"/>
+      </w:pPr>
+      <w:r>
+        <w:t>¬affected_hosts/paragraph¬ µzzzzµ π.π</w:t>
+      </w:r>
+    </w:p>
+    <w:p>
+      <w:pPr>
+        <w:pStyle w:val="normal0"/>
+      </w:pPr>
+      <w:r>
+        <w:t>÷ π.π ≠</w:t>
+      </w:r>
+    </w:p>
+    <w:p>
+      <w:pPr>
+        <w:pStyle w:val="normal0"/>
+      </w:pPr>
       <w:r>
         <w:t>∆</w:t>
       </w:r>
@@ -5164,7 +4886,7 @@
         <w:sz w:val="24"/>
         <w:szCs w:val="24"/>
       </w:rPr>
-      <w:t>2</w:t>
+      <w:t>7</w:t>
     </w:r>
     <w:r>
       <w:rPr>

</xml_diff>